<commit_message>
Update Det Omvendte Glastårn.docx
</commit_message>
<xml_diff>
--- a/Dragonbane (uni)/Lokationer/Det Omvendte Glastårn.docx
+++ b/Dragonbane (uni)/Lokationer/Det Omvendte Glastårn.docx
@@ -34,13 +34,41 @@
         <w:rPr>
           <w:lang w:val="da-DK"/>
         </w:rPr>
-        <w:t xml:space="preserve"> Gr’Lox </w:t>
-      </w:r>
-      <w:r>
-        <w:rPr>
-          <w:lang w:val="da-DK"/>
-        </w:rPr>
-        <w:t>i ”tårnet” her nær Kummer floden. Gr’Lox graver ned mod Jordens kerne for at nemmere kunne hidkalde elementære væsner og dæmoner.</w:t>
+        <w:t xml:space="preserve"> </w:t>
+      </w:r>
+      <w:proofErr w:type="spellStart"/>
+      <w:r>
+        <w:rPr>
+          <w:lang w:val="da-DK"/>
+        </w:rPr>
+        <w:t>Gr’Lox</w:t>
+      </w:r>
+      <w:proofErr w:type="spellEnd"/>
+      <w:r>
+        <w:rPr>
+          <w:lang w:val="da-DK"/>
+        </w:rPr>
+        <w:t xml:space="preserve"> </w:t>
+      </w:r>
+      <w:r>
+        <w:rPr>
+          <w:lang w:val="da-DK"/>
+        </w:rPr>
+        <w:t xml:space="preserve">i ”tårnet” her nær Kummer floden. </w:t>
+      </w:r>
+      <w:proofErr w:type="spellStart"/>
+      <w:r>
+        <w:rPr>
+          <w:lang w:val="da-DK"/>
+        </w:rPr>
+        <w:t>Gr’Lox</w:t>
+      </w:r>
+      <w:proofErr w:type="spellEnd"/>
+      <w:r>
+        <w:rPr>
+          <w:lang w:val="da-DK"/>
+        </w:rPr>
+        <w:t xml:space="preserve"> graver ned mod Jordens kerne for at nemmere kunne hidkalde elementære væsner og dæmoner.</w:t>
       </w:r>
     </w:p>
     <w:p>
@@ -321,7 +349,21 @@
         <w:rPr>
           <w:lang w:val="da-DK"/>
         </w:rPr>
-        <w:t xml:space="preserve">Bliver drevet af en stor, enorm varm ovn der sidder i toppen af boret i bunden. Ovnen drives af Gr’Lox’s ildmagi der </w:t>
+        <w:t xml:space="preserve">Bliver drevet af en stor, enorm varm ovn der sidder i toppen af boret i bunden. Ovnen drives af </w:t>
+      </w:r>
+      <w:proofErr w:type="spellStart"/>
+      <w:r>
+        <w:rPr>
+          <w:lang w:val="da-DK"/>
+        </w:rPr>
+        <w:t>Gr’Lox’s</w:t>
+      </w:r>
+      <w:proofErr w:type="spellEnd"/>
+      <w:r>
+        <w:rPr>
+          <w:lang w:val="da-DK"/>
+        </w:rPr>
+        <w:t xml:space="preserve"> ildmagi der </w:t>
       </w:r>
       <w:r>
         <w:rPr>
@@ -346,7 +388,35 @@
         <w:rPr>
           <w:lang w:val="da-DK"/>
         </w:rPr>
-        <w:t>Elevatoren bliver enorm varm hvis den har været i bunden længe, og arbejderne går i varmebeskyttende støvler og bukser. Uden disse tager man op til 1d6 fire damge per round man står på den.</w:t>
+        <w:t xml:space="preserve">Elevatoren bliver enorm varm hvis den har været i bunden længe, og arbejderne går i varmebeskyttende støvler og bukser. Uden disse tager man op til 1d6 fire </w:t>
+      </w:r>
+      <w:proofErr w:type="spellStart"/>
+      <w:r>
+        <w:rPr>
+          <w:lang w:val="da-DK"/>
+        </w:rPr>
+        <w:t>damge</w:t>
+      </w:r>
+      <w:proofErr w:type="spellEnd"/>
+      <w:r>
+        <w:rPr>
+          <w:lang w:val="da-DK"/>
+        </w:rPr>
+        <w:t xml:space="preserve"> per </w:t>
+      </w:r>
+      <w:proofErr w:type="spellStart"/>
+      <w:r>
+        <w:rPr>
+          <w:lang w:val="da-DK"/>
+        </w:rPr>
+        <w:t>round</w:t>
+      </w:r>
+      <w:proofErr w:type="spellEnd"/>
+      <w:r>
+        <w:rPr>
+          <w:lang w:val="da-DK"/>
+        </w:rPr>
+        <w:t xml:space="preserve"> man står på den.</w:t>
       </w:r>
     </w:p>
     <w:p>
@@ -375,6 +445,26 @@
         </w:rPr>
         <w:t>Floden</w:t>
       </w:r>
+      <w:r>
+        <w:rPr>
+          <w:lang w:val="da-DK"/>
+        </w:rPr>
+        <w:t xml:space="preserve"> og </w:t>
+      </w:r>
+      <w:proofErr w:type="spellStart"/>
+      <w:r>
+        <w:rPr>
+          <w:lang w:val="da-DK"/>
+        </w:rPr>
+        <w:t>hobgoblin</w:t>
+      </w:r>
+      <w:proofErr w:type="spellEnd"/>
+      <w:r>
+        <w:rPr>
+          <w:lang w:val="da-DK"/>
+        </w:rPr>
+        <w:t xml:space="preserve"> lejr</w:t>
+      </w:r>
     </w:p>
     <w:p>
       <w:pPr>
@@ -407,6 +497,676 @@
           <w:lang w:val="da-DK"/>
         </w:rPr>
       </w:pPr>
+      <w:proofErr w:type="spellStart"/>
+      <w:r>
+        <w:rPr>
+          <w:lang w:val="da-DK"/>
+        </w:rPr>
+        <w:t>Hobgoblin</w:t>
+      </w:r>
+      <w:proofErr w:type="spellEnd"/>
+      <w:r>
+        <w:rPr>
+          <w:lang w:val="da-DK"/>
+        </w:rPr>
+        <w:t xml:space="preserve"> arbejderne har deres lejr omkring dæmningen.</w:t>
+      </w:r>
+      <w:r>
+        <w:rPr>
+          <w:lang w:val="da-DK"/>
+        </w:rPr>
+        <w:t xml:space="preserve"> Der er typisk i alt 10 </w:t>
+      </w:r>
+      <w:proofErr w:type="spellStart"/>
+      <w:r>
+        <w:rPr>
+          <w:lang w:val="da-DK"/>
+        </w:rPr>
+        <w:t>hobgobliner</w:t>
+      </w:r>
+      <w:proofErr w:type="spellEnd"/>
+      <w:r>
+        <w:rPr>
+          <w:lang w:val="da-DK"/>
+        </w:rPr>
+        <w:t xml:space="preserve"> der arbejder her ad gangen, hvor om dagen er der 2 i lejren. Lejren består</w:t>
+      </w:r>
+      <w:r>
+        <w:rPr>
+          <w:lang w:val="da-DK"/>
+        </w:rPr>
+        <w:t xml:space="preserve"> af 4 telte. </w:t>
+      </w:r>
+    </w:p>
+    <w:p>
+      <w:pPr>
+        <w:pStyle w:val="Heading1"/>
+        <w:rPr>
+          <w:lang w:val="da-DK"/>
+        </w:rPr>
+      </w:pPr>
+      <w:proofErr w:type="spellStart"/>
+      <w:r>
+        <w:rPr>
+          <w:lang w:val="da-DK"/>
+        </w:rPr>
+        <w:lastRenderedPageBreak/>
+        <w:t>Random</w:t>
+      </w:r>
+      <w:proofErr w:type="spellEnd"/>
+      <w:r>
+        <w:rPr>
+          <w:lang w:val="da-DK"/>
+        </w:rPr>
+        <w:t xml:space="preserve"> </w:t>
+      </w:r>
+      <w:proofErr w:type="spellStart"/>
+      <w:r>
+        <w:rPr>
+          <w:lang w:val="da-DK"/>
+        </w:rPr>
+        <w:t>encounters</w:t>
+      </w:r>
+      <w:proofErr w:type="spellEnd"/>
+    </w:p>
+    <w:tbl>
+      <w:tblPr>
+        <w:tblStyle w:val="TableGrid"/>
+        <w:tblW w:w="0" w:type="auto"/>
+        <w:tblLook w:val="04A0" w:firstRow="1" w:lastRow="0" w:firstColumn="1" w:lastColumn="0" w:noHBand="0" w:noVBand="1"/>
+      </w:tblPr>
+      <w:tblGrid>
+        <w:gridCol w:w="640"/>
+        <w:gridCol w:w="2474"/>
+        <w:gridCol w:w="5902"/>
+      </w:tblGrid>
+      <w:tr>
+        <w:tc>
+          <w:tcPr>
+            <w:tcW w:w="640" w:type="dxa"/>
+          </w:tcPr>
+          <w:p>
+            <w:pPr>
+              <w:rPr>
+                <w:b/>
+                <w:bCs/>
+                <w:lang w:val="da-DK"/>
+              </w:rPr>
+            </w:pPr>
+            <w:r>
+              <w:rPr>
+                <w:b/>
+                <w:bCs/>
+                <w:lang w:val="da-DK"/>
+              </w:rPr>
+              <w:t>Kast</w:t>
+            </w:r>
+          </w:p>
+        </w:tc>
+        <w:tc>
+          <w:tcPr>
+            <w:tcW w:w="2474" w:type="dxa"/>
+          </w:tcPr>
+          <w:p>
+            <w:pPr>
+              <w:rPr>
+                <w:b/>
+                <w:bCs/>
+                <w:lang w:val="da-DK"/>
+              </w:rPr>
+            </w:pPr>
+            <w:r>
+              <w:rPr>
+                <w:b/>
+                <w:bCs/>
+                <w:lang w:val="da-DK"/>
+              </w:rPr>
+              <w:t>Handling</w:t>
+            </w:r>
+          </w:p>
+        </w:tc>
+        <w:tc>
+          <w:tcPr>
+            <w:tcW w:w="5902" w:type="dxa"/>
+          </w:tcPr>
+          <w:p>
+            <w:pPr>
+              <w:rPr>
+                <w:b/>
+                <w:bCs/>
+                <w:lang w:val="da-DK"/>
+              </w:rPr>
+            </w:pPr>
+            <w:r>
+              <w:rPr>
+                <w:b/>
+                <w:bCs/>
+                <w:lang w:val="da-DK"/>
+              </w:rPr>
+              <w:t>Individ</w:t>
+            </w:r>
+          </w:p>
+        </w:tc>
+      </w:tr>
+      <w:tr>
+        <w:tc>
+          <w:tcPr>
+            <w:tcW w:w="640" w:type="dxa"/>
+          </w:tcPr>
+          <w:p>
+            <w:pPr>
+              <w:rPr>
+                <w:lang w:val="da-DK"/>
+              </w:rPr>
+            </w:pPr>
+            <w:r>
+              <w:rPr>
+                <w:lang w:val="da-DK"/>
+              </w:rPr>
+              <w:t>1</w:t>
+            </w:r>
+          </w:p>
+        </w:tc>
+        <w:tc>
+          <w:tcPr>
+            <w:tcW w:w="2474" w:type="dxa"/>
+          </w:tcPr>
+          <w:p>
+            <w:pPr>
+              <w:rPr>
+                <w:lang w:val="da-DK"/>
+              </w:rPr>
+            </w:pPr>
+            <w:r>
+              <w:rPr>
+                <w:lang w:val="da-DK"/>
+              </w:rPr>
+              <w:t>Angriber</w:t>
+            </w:r>
+          </w:p>
+        </w:tc>
+        <w:tc>
+          <w:tcPr>
+            <w:tcW w:w="5902" w:type="dxa"/>
+          </w:tcPr>
+          <w:p>
+            <w:pPr>
+              <w:rPr>
+                <w:lang w:val="da-DK"/>
+              </w:rPr>
+            </w:pPr>
+            <w:proofErr w:type="spellStart"/>
+            <w:r>
+              <w:rPr>
+                <w:lang w:val="da-DK"/>
+              </w:rPr>
+              <w:t>Maladuk</w:t>
+            </w:r>
+            <w:proofErr w:type="spellEnd"/>
+            <w:r>
+              <w:rPr>
+                <w:lang w:val="da-DK"/>
+              </w:rPr>
+              <w:t xml:space="preserve"> orker </w:t>
+            </w:r>
+          </w:p>
+        </w:tc>
+      </w:tr>
+      <w:tr>
+        <w:tc>
+          <w:tcPr>
+            <w:tcW w:w="640" w:type="dxa"/>
+          </w:tcPr>
+          <w:p>
+            <w:pPr>
+              <w:rPr>
+                <w:lang w:val="da-DK"/>
+              </w:rPr>
+            </w:pPr>
+            <w:r>
+              <w:rPr>
+                <w:lang w:val="da-DK"/>
+              </w:rPr>
+              <w:t>2</w:t>
+            </w:r>
+          </w:p>
+        </w:tc>
+        <w:tc>
+          <w:tcPr>
+            <w:tcW w:w="2474" w:type="dxa"/>
+          </w:tcPr>
+          <w:p>
+            <w:pPr>
+              <w:rPr>
+                <w:lang w:val="da-DK"/>
+              </w:rPr>
+            </w:pPr>
+            <w:r>
+              <w:rPr>
+                <w:lang w:val="da-DK"/>
+              </w:rPr>
+              <w:t>Forhandler</w:t>
+            </w:r>
+          </w:p>
+        </w:tc>
+        <w:tc>
+          <w:tcPr>
+            <w:tcW w:w="5902" w:type="dxa"/>
+          </w:tcPr>
+          <w:p>
+            <w:pPr>
+              <w:rPr>
+                <w:lang w:val="da-DK"/>
+              </w:rPr>
+            </w:pPr>
+            <w:r>
+              <w:rPr>
+                <w:lang w:val="da-DK"/>
+              </w:rPr>
+              <w:t>Ældste Rødder</w:t>
+            </w:r>
+          </w:p>
+        </w:tc>
+      </w:tr>
+      <w:tr>
+        <w:tc>
+          <w:tcPr>
+            <w:tcW w:w="640" w:type="dxa"/>
+          </w:tcPr>
+          <w:p>
+            <w:pPr>
+              <w:rPr>
+                <w:lang w:val="da-DK"/>
+              </w:rPr>
+            </w:pPr>
+            <w:r>
+              <w:rPr>
+                <w:lang w:val="da-DK"/>
+              </w:rPr>
+              <w:t>3</w:t>
+            </w:r>
+          </w:p>
+        </w:tc>
+        <w:tc>
+          <w:tcPr>
+            <w:tcW w:w="2474" w:type="dxa"/>
+          </w:tcPr>
+          <w:p>
+            <w:pPr>
+              <w:rPr>
+                <w:lang w:val="da-DK"/>
+              </w:rPr>
+            </w:pPr>
+            <w:r>
+              <w:rPr>
+                <w:lang w:val="da-DK"/>
+              </w:rPr>
+              <w:t>Rejser for at se</w:t>
+            </w:r>
+          </w:p>
+        </w:tc>
+        <w:tc>
+          <w:tcPr>
+            <w:tcW w:w="5902" w:type="dxa"/>
+          </w:tcPr>
+          <w:p>
+            <w:pPr>
+              <w:rPr>
+                <w:lang w:val="da-DK"/>
+              </w:rPr>
+            </w:pPr>
+            <w:proofErr w:type="spellStart"/>
+            <w:r>
+              <w:rPr>
+                <w:lang w:val="da-DK"/>
+              </w:rPr>
+              <w:t>Gr’Lox</w:t>
+            </w:r>
+            <w:proofErr w:type="spellEnd"/>
+          </w:p>
+        </w:tc>
+      </w:tr>
+      <w:tr>
+        <w:tc>
+          <w:tcPr>
+            <w:tcW w:w="640" w:type="dxa"/>
+          </w:tcPr>
+          <w:p>
+            <w:pPr>
+              <w:rPr>
+                <w:lang w:val="da-DK"/>
+              </w:rPr>
+            </w:pPr>
+            <w:r>
+              <w:rPr>
+                <w:lang w:val="da-DK"/>
+              </w:rPr>
+              <w:t>4</w:t>
+            </w:r>
+          </w:p>
+        </w:tc>
+        <w:tc>
+          <w:tcPr>
+            <w:tcW w:w="2474" w:type="dxa"/>
+          </w:tcPr>
+          <w:p>
+            <w:pPr>
+              <w:rPr>
+                <w:lang w:val="da-DK"/>
+              </w:rPr>
+            </w:pPr>
+            <w:r>
+              <w:rPr>
+                <w:lang w:val="da-DK"/>
+              </w:rPr>
+              <w:t>Flygter</w:t>
+            </w:r>
+            <w:r>
+              <w:rPr>
+                <w:lang w:val="da-DK"/>
+              </w:rPr>
+              <w:t xml:space="preserve"> fra</w:t>
+            </w:r>
+          </w:p>
+        </w:tc>
+        <w:tc>
+          <w:tcPr>
+            <w:tcW w:w="5902" w:type="dxa"/>
+          </w:tcPr>
+          <w:p>
+            <w:pPr>
+              <w:rPr>
+                <w:lang w:val="da-DK"/>
+              </w:rPr>
+            </w:pPr>
+            <w:proofErr w:type="spellStart"/>
+            <w:r>
+              <w:rPr>
+                <w:lang w:val="da-DK"/>
+              </w:rPr>
+              <w:t>Sathmog</w:t>
+            </w:r>
+            <w:proofErr w:type="spellEnd"/>
+            <w:r>
+              <w:rPr>
+                <w:lang w:val="da-DK"/>
+              </w:rPr>
+              <w:t xml:space="preserve"> Kultister</w:t>
+            </w:r>
+          </w:p>
+        </w:tc>
+      </w:tr>
+      <w:tr>
+        <w:tc>
+          <w:tcPr>
+            <w:tcW w:w="640" w:type="dxa"/>
+          </w:tcPr>
+          <w:p>
+            <w:pPr>
+              <w:rPr>
+                <w:lang w:val="da-DK"/>
+              </w:rPr>
+            </w:pPr>
+            <w:r>
+              <w:rPr>
+                <w:lang w:val="da-DK"/>
+              </w:rPr>
+              <w:t>5</w:t>
+            </w:r>
+          </w:p>
+        </w:tc>
+        <w:tc>
+          <w:tcPr>
+            <w:tcW w:w="2474" w:type="dxa"/>
+          </w:tcPr>
+          <w:p>
+            <w:pPr>
+              <w:rPr>
+                <w:lang w:val="da-DK"/>
+              </w:rPr>
+            </w:pPr>
+            <w:r>
+              <w:rPr>
+                <w:lang w:val="da-DK"/>
+              </w:rPr>
+              <w:t>Henretter</w:t>
+            </w:r>
+          </w:p>
+        </w:tc>
+        <w:tc>
+          <w:tcPr>
+            <w:tcW w:w="5902" w:type="dxa"/>
+          </w:tcPr>
+          <w:p>
+            <w:pPr>
+              <w:rPr>
+                <w:lang w:val="en-GB"/>
+              </w:rPr>
+            </w:pPr>
+            <w:r>
+              <w:rPr>
+                <w:lang w:val="en-GB"/>
+              </w:rPr>
+              <w:t>Random monster (</w:t>
+            </w:r>
+            <w:r>
+              <w:rPr>
+                <w:lang w:val="en-GB"/>
+              </w:rPr>
+              <w:t xml:space="preserve">1d4: </w:t>
+            </w:r>
+            <w:r>
+              <w:rPr>
+                <w:lang w:val="en-GB"/>
+              </w:rPr>
+              <w:t>Troll, Minotaur, Giant, Griffon)</w:t>
+            </w:r>
+          </w:p>
+        </w:tc>
+      </w:tr>
+      <w:tr>
+        <w:tc>
+          <w:tcPr>
+            <w:tcW w:w="640" w:type="dxa"/>
+          </w:tcPr>
+          <w:p>
+            <w:pPr>
+              <w:rPr>
+                <w:lang w:val="da-DK"/>
+              </w:rPr>
+            </w:pPr>
+            <w:r>
+              <w:rPr>
+                <w:lang w:val="da-DK"/>
+              </w:rPr>
+              <w:t>6</w:t>
+            </w:r>
+          </w:p>
+        </w:tc>
+        <w:tc>
+          <w:tcPr>
+            <w:tcW w:w="2474" w:type="dxa"/>
+          </w:tcPr>
+          <w:p>
+            <w:pPr>
+              <w:rPr>
+                <w:lang w:val="da-DK"/>
+              </w:rPr>
+            </w:pPr>
+            <w:r>
+              <w:rPr>
+                <w:lang w:val="da-DK"/>
+              </w:rPr>
+              <w:t>Hjælper</w:t>
+            </w:r>
+          </w:p>
+        </w:tc>
+        <w:tc>
+          <w:tcPr>
+            <w:tcW w:w="5902" w:type="dxa"/>
+          </w:tcPr>
+          <w:p>
+            <w:pPr>
+              <w:rPr>
+                <w:lang w:val="da-DK"/>
+              </w:rPr>
+            </w:pPr>
+            <w:r>
+              <w:rPr>
+                <w:lang w:val="da-DK"/>
+              </w:rPr>
+              <w:t xml:space="preserve">Eventyrer fra </w:t>
+            </w:r>
+            <w:proofErr w:type="spellStart"/>
+            <w:r>
+              <w:rPr>
+                <w:lang w:val="da-DK"/>
+              </w:rPr>
+              <w:t>Outskirt</w:t>
+            </w:r>
+            <w:proofErr w:type="spellEnd"/>
+          </w:p>
+        </w:tc>
+      </w:tr>
+      <w:tr>
+        <w:tc>
+          <w:tcPr>
+            <w:tcW w:w="640" w:type="dxa"/>
+          </w:tcPr>
+          <w:p>
+            <w:pPr>
+              <w:rPr>
+                <w:lang w:val="da-DK"/>
+              </w:rPr>
+            </w:pPr>
+            <w:r>
+              <w:rPr>
+                <w:lang w:val="da-DK"/>
+              </w:rPr>
+              <w:t>7</w:t>
+            </w:r>
+          </w:p>
+        </w:tc>
+        <w:tc>
+          <w:tcPr>
+            <w:tcW w:w="2474" w:type="dxa"/>
+          </w:tcPr>
+          <w:p>
+            <w:pPr>
+              <w:rPr>
+                <w:lang w:val="da-DK"/>
+              </w:rPr>
+            </w:pPr>
+            <w:r>
+              <w:rPr>
+                <w:lang w:val="da-DK"/>
+              </w:rPr>
+              <w:t>Forræder</w:t>
+            </w:r>
+          </w:p>
+        </w:tc>
+        <w:tc>
+          <w:tcPr>
+            <w:tcW w:w="5902" w:type="dxa"/>
+          </w:tcPr>
+          <w:p>
+            <w:pPr>
+              <w:rPr>
+                <w:lang w:val="da-DK"/>
+              </w:rPr>
+            </w:pPr>
+            <w:r>
+              <w:rPr>
+                <w:lang w:val="da-DK"/>
+              </w:rPr>
+              <w:t>Den Fejlfri Flamme (</w:t>
+            </w:r>
+            <w:r>
+              <w:rPr>
+                <w:lang w:val="da-DK"/>
+              </w:rPr>
+              <w:t>1d4: 1-3: Eventyrer, 4: Ridder</w:t>
+            </w:r>
+            <w:r>
+              <w:rPr>
+                <w:lang w:val="da-DK"/>
+              </w:rPr>
+              <w:t>)</w:t>
+            </w:r>
+          </w:p>
+        </w:tc>
+      </w:tr>
+      <w:tr>
+        <w:tc>
+          <w:tcPr>
+            <w:tcW w:w="640" w:type="dxa"/>
+          </w:tcPr>
+          <w:p>
+            <w:pPr>
+              <w:rPr>
+                <w:lang w:val="da-DK"/>
+              </w:rPr>
+            </w:pPr>
+            <w:r>
+              <w:rPr>
+                <w:lang w:val="da-DK"/>
+              </w:rPr>
+              <w:t>8</w:t>
+            </w:r>
+          </w:p>
+        </w:tc>
+        <w:tc>
+          <w:tcPr>
+            <w:tcW w:w="2474" w:type="dxa"/>
+          </w:tcPr>
+          <w:p>
+            <w:pPr>
+              <w:rPr>
+                <w:lang w:val="da-DK"/>
+              </w:rPr>
+            </w:pPr>
+            <w:r>
+              <w:rPr>
+                <w:lang w:val="da-DK"/>
+              </w:rPr>
+              <w:t>Tilbeder</w:t>
+            </w:r>
+          </w:p>
+        </w:tc>
+        <w:tc>
+          <w:tcPr>
+            <w:tcW w:w="5902" w:type="dxa"/>
+          </w:tcPr>
+          <w:p>
+            <w:pPr>
+              <w:rPr>
+                <w:lang w:val="da-DK"/>
+              </w:rPr>
+            </w:pPr>
+            <w:r>
+              <w:rPr>
+                <w:lang w:val="da-DK"/>
+              </w:rPr>
+              <w:t xml:space="preserve">Glødende </w:t>
+            </w:r>
+            <w:proofErr w:type="spellStart"/>
+            <w:r>
+              <w:rPr>
+                <w:lang w:val="da-DK"/>
+              </w:rPr>
+              <w:t>Knæve</w:t>
+            </w:r>
+            <w:proofErr w:type="spellEnd"/>
+          </w:p>
+        </w:tc>
+      </w:tr>
+    </w:tbl>
+    <w:p>
+      <w:pPr>
+        <w:rPr>
+          <w:lang w:val="da-DK"/>
+        </w:rPr>
+      </w:pPr>
     </w:p>
     <w:p>
       <w:pPr>
@@ -433,7 +1193,6 @@
         <w:rPr>
           <w:lang w:val="da-DK"/>
         </w:rPr>
-        <w:lastRenderedPageBreak/>
         <w:t>0: Stueetagen</w:t>
       </w:r>
     </w:p>
@@ -447,25 +1206,7 @@
         <w:rPr>
           <w:lang w:val="da-DK"/>
         </w:rPr>
-        <w:t>Toppen af tårne</w:t>
-      </w:r>
-      <w:r>
-        <w:rPr>
-          <w:lang w:val="da-DK"/>
-        </w:rPr>
-        <w:t>t</w:t>
-      </w:r>
-      <w:r>
-        <w:rPr>
-          <w:lang w:val="da-DK"/>
-        </w:rPr>
-        <w:t xml:space="preserve"> ligner ved første blik, toppen et normalt cylindrisk hus.</w:t>
-      </w:r>
-      <w:r>
-        <w:rPr>
-          <w:lang w:val="da-DK"/>
-        </w:rPr>
-        <w:t xml:space="preserve"> </w:t>
+        <w:t xml:space="preserve">Toppen af tårnet ligner ved første blik, toppen et normalt cylindrisk hus. </w:t>
       </w:r>
       <w:r>
         <w:rPr>
@@ -477,13 +1218,7 @@
         <w:rPr>
           <w:lang w:val="da-DK"/>
         </w:rPr>
-        <w:t>.</w:t>
-      </w:r>
-      <w:r>
-        <w:rPr>
-          <w:lang w:val="da-DK"/>
-        </w:rPr>
-        <w:t xml:space="preserve"> Det er lavet af mørkerødt, tonet glas. Bygningen er delt i to. Ene side </w:t>
+        <w:t xml:space="preserve">. Det er lavet af mørkerødt, tonet glas. Bygningen er delt i to. Ene side </w:t>
       </w:r>
       <w:r>
         <w:rPr>
@@ -574,7 +1309,21 @@
         <w:rPr>
           <w:lang w:val="da-DK"/>
         </w:rPr>
-        <w:t xml:space="preserve"> Der går en arbejdende hobgobliner ind og ud her.</w:t>
+        <w:t xml:space="preserve"> Der går en arbejdende </w:t>
+      </w:r>
+      <w:proofErr w:type="spellStart"/>
+      <w:r>
+        <w:rPr>
+          <w:lang w:val="da-DK"/>
+        </w:rPr>
+        <w:t>hobgobliner</w:t>
+      </w:r>
+      <w:proofErr w:type="spellEnd"/>
+      <w:r>
+        <w:rPr>
+          <w:lang w:val="da-DK"/>
+        </w:rPr>
+        <w:t xml:space="preserve"> ind og ud her.</w:t>
       </w:r>
     </w:p>
     <w:p>
@@ -613,58 +1362,318 @@
           <w:iCs/>
           <w:lang w:val="da-DK"/>
         </w:rPr>
-        <w:t xml:space="preserve">uet skrank står langs den modsatte væg med en </w:t>
-      </w:r>
+        <w:t xml:space="preserve">uet </w:t>
+      </w:r>
+      <w:proofErr w:type="spellStart"/>
       <w:r>
         <w:rPr>
           <w:i/>
           <w:iCs/>
           <w:lang w:val="da-DK"/>
         </w:rPr>
-        <w:t xml:space="preserve">hafling </w:t>
-      </w:r>
+        <w:t>skrank</w:t>
+      </w:r>
+      <w:proofErr w:type="spellEnd"/>
       <w:r>
         <w:rPr>
           <w:i/>
           <w:iCs/>
           <w:lang w:val="da-DK"/>
         </w:rPr>
-        <w:t xml:space="preserve">receptionist </w:t>
-      </w:r>
+        <w:t xml:space="preserve"> står langs den modsatte væg med en </w:t>
+      </w:r>
+      <w:proofErr w:type="spellStart"/>
       <w:r>
         <w:rPr>
           <w:i/>
           <w:iCs/>
           <w:lang w:val="da-DK"/>
         </w:rPr>
-        <w:t>der hopper op som I træder ind i rummet. Bag skranken er en reol med pergaments ruller. Som haflingen rejser sig, banker hun ind i bordet og I hører lyden af nøgler der rasler. I stærk kontrast til luften udenfor er der her rent</w:t>
-      </w:r>
+        <w:t>hafling</w:t>
+      </w:r>
+      <w:proofErr w:type="spellEnd"/>
       <w:r>
         <w:rPr>
           <w:i/>
           <w:iCs/>
           <w:lang w:val="da-DK"/>
         </w:rPr>
-        <w:t xml:space="preserve"> og frisk.</w:t>
-      </w:r>
-    </w:p>
-    <w:p>
-      <w:pPr>
+        <w:t xml:space="preserve"> </w:t>
+      </w:r>
+      <w:r>
         <w:rPr>
           <w:i/>
           <w:iCs/>
           <w:lang w:val="da-DK"/>
         </w:rPr>
-      </w:pPr>
-    </w:p>
-    <w:p>
-      <w:pPr>
+        <w:t xml:space="preserve">receptionist </w:t>
+      </w:r>
+      <w:r>
         <w:rPr>
           <w:i/>
           <w:iCs/>
           <w:lang w:val="da-DK"/>
         </w:rPr>
-      </w:pPr>
+        <w:t xml:space="preserve">der hopper op som I træder ind i rummet. Bag skranken er en reol med pergaments ruller. Som </w:t>
+      </w:r>
+      <w:proofErr w:type="spellStart"/>
+      <w:r>
+        <w:rPr>
+          <w:i/>
+          <w:iCs/>
+          <w:lang w:val="da-DK"/>
+        </w:rPr>
+        <w:t>haflingen</w:t>
+      </w:r>
+      <w:proofErr w:type="spellEnd"/>
+      <w:r>
+        <w:rPr>
+          <w:i/>
+          <w:iCs/>
+          <w:lang w:val="da-DK"/>
+        </w:rPr>
+        <w:t xml:space="preserve"> rejser sig, banker hun ind i bordet og I hører lyden af nøgler der rasler. I stærk kontrast til luften udenfor er der her rent</w:t>
+      </w:r>
+      <w:r>
+        <w:rPr>
+          <w:i/>
+          <w:iCs/>
+          <w:lang w:val="da-DK"/>
+        </w:rPr>
+        <w:t xml:space="preserve"> og frisk.</w:t>
+      </w:r>
+      <w:r>
+        <w:rPr>
+          <w:i/>
+          <w:iCs/>
+          <w:lang w:val="da-DK"/>
+        </w:rPr>
+        <w:t xml:space="preserve"> Et spejl i loftet kaster dansende solstråler rundt i rummet der lyser det op.</w:t>
+      </w:r>
+    </w:p>
+    <w:p>
+      <w:pPr>
+        <w:rPr>
+          <w:lang w:val="da-DK"/>
+        </w:rPr>
+      </w:pPr>
+      <w:r>
+        <w:rPr>
+          <w:b/>
+          <w:bCs/>
+          <w:lang w:val="da-DK"/>
+        </w:rPr>
+        <w:t xml:space="preserve">Receptionisten </w:t>
+      </w:r>
+      <w:r>
+        <w:rPr>
+          <w:lang w:val="da-DK"/>
+        </w:rPr>
+        <w:t xml:space="preserve">er den unge </w:t>
+      </w:r>
+      <w:proofErr w:type="spellStart"/>
+      <w:r>
+        <w:rPr>
+          <w:lang w:val="da-DK"/>
+        </w:rPr>
+        <w:t>halfling</w:t>
+      </w:r>
+      <w:proofErr w:type="spellEnd"/>
+      <w:r>
+        <w:rPr>
+          <w:lang w:val="da-DK"/>
+        </w:rPr>
+        <w:t xml:space="preserve"> ”</w:t>
+      </w:r>
+      <w:proofErr w:type="spellStart"/>
+      <w:r>
+        <w:rPr>
+          <w:b/>
+          <w:bCs/>
+          <w:lang w:val="da-DK"/>
+        </w:rPr>
+        <w:t>Alvatrot</w:t>
+      </w:r>
+      <w:proofErr w:type="spellEnd"/>
+      <w:r>
+        <w:rPr>
+          <w:lang w:val="da-DK"/>
+        </w:rPr>
+        <w:t xml:space="preserve"> ’Dovenkrop’ </w:t>
+      </w:r>
+      <w:proofErr w:type="spellStart"/>
+      <w:r>
+        <w:rPr>
+          <w:lang w:val="da-DK"/>
+        </w:rPr>
+        <w:t>Stjernesne</w:t>
+      </w:r>
+      <w:proofErr w:type="spellEnd"/>
+      <w:r>
+        <w:rPr>
+          <w:lang w:val="da-DK"/>
+        </w:rPr>
+        <w:t xml:space="preserve">”. Flammende røde øjne. Yderst energisk for at klare enhver opgave der stilles hende. Både øjne og opførslen skyldes hun har solgt sin sjæl til </w:t>
+      </w:r>
+      <w:proofErr w:type="spellStart"/>
+      <w:r>
+        <w:rPr>
+          <w:lang w:val="da-DK"/>
+        </w:rPr>
+        <w:t>Gr’Lox</w:t>
+      </w:r>
+      <w:proofErr w:type="spellEnd"/>
+      <w:r>
+        <w:rPr>
+          <w:lang w:val="da-DK"/>
+        </w:rPr>
+        <w:t xml:space="preserve">, der gav </w:t>
+      </w:r>
+      <w:proofErr w:type="spellStart"/>
+      <w:r>
+        <w:rPr>
+          <w:lang w:val="da-DK"/>
+        </w:rPr>
+        <w:t>Alvatrot</w:t>
+      </w:r>
+      <w:proofErr w:type="spellEnd"/>
+      <w:r>
+        <w:rPr>
+          <w:lang w:val="da-DK"/>
+        </w:rPr>
+        <w:t xml:space="preserve"> energien til gengæld. </w:t>
+      </w:r>
+      <w:proofErr w:type="spellStart"/>
+      <w:r>
+        <w:rPr>
+          <w:lang w:val="da-DK"/>
+        </w:rPr>
+        <w:t>Alvatrot</w:t>
+      </w:r>
+      <w:proofErr w:type="spellEnd"/>
+      <w:r>
+        <w:rPr>
+          <w:lang w:val="da-DK"/>
+        </w:rPr>
+        <w:t xml:space="preserve"> led af en kronisk sygdom der gjorde hende træt som ung, og hun blev mobbet med at være doven. </w:t>
+      </w:r>
+      <w:r>
+        <w:rPr>
+          <w:lang w:val="da-DK"/>
+        </w:rPr>
+        <w:t>Resistent over for ild</w:t>
+      </w:r>
+      <w:r>
+        <w:rPr>
+          <w:lang w:val="da-DK"/>
+        </w:rPr>
+        <w:t>.</w:t>
+      </w:r>
+      <w:r>
+        <w:rPr>
+          <w:lang w:val="da-DK"/>
+        </w:rPr>
+        <w:drawing>
+          <wp:inline distT="0" distB="0" distL="0" distR="0" wp14:anchorId="6F1D8C4A" wp14:editId="25ADFFFA">
+            <wp:extent cx="5731510" cy="363855"/>
+            <wp:effectExtent l="0" t="0" r="2540" b="0"/>
+            <wp:docPr id="111792721" name="Picture 1"/>
+            <wp:cNvGraphicFramePr>
+              <a:graphicFrameLocks xmlns:a="http://schemas.openxmlformats.org/drawingml/2006/main" noChangeAspect="1"/>
+            </wp:cNvGraphicFramePr>
+            <a:graphic xmlns:a="http://schemas.openxmlformats.org/drawingml/2006/main">
+              <a:graphicData uri="http://schemas.openxmlformats.org/drawingml/2006/picture">
+                <pic:pic xmlns:pic="http://schemas.openxmlformats.org/drawingml/2006/picture">
+                  <pic:nvPicPr>
+                    <pic:cNvPr id="111792721" name=""/>
+                    <pic:cNvPicPr/>
+                  </pic:nvPicPr>
+                  <pic:blipFill>
+                    <a:blip r:embed="rId5"/>
+                    <a:stretch>
+                      <a:fillRect/>
+                    </a:stretch>
+                  </pic:blipFill>
+                  <pic:spPr>
+                    <a:xfrm>
+                      <a:off x="0" y="0"/>
+                      <a:ext cx="5731510" cy="363855"/>
+                    </a:xfrm>
+                    <a:prstGeom prst="rect">
+                      <a:avLst/>
+                    </a:prstGeom>
+                  </pic:spPr>
+                </pic:pic>
+              </a:graphicData>
+            </a:graphic>
+          </wp:inline>
+        </w:drawing>
+      </w:r>
+    </w:p>
+    <w:p>
+      <w:pPr>
+        <w:rPr>
+          <w:lang w:val="da-DK"/>
+        </w:rPr>
+      </w:pPr>
+      <w:r>
+        <w:rPr>
+          <w:b/>
+          <w:bCs/>
+          <w:lang w:val="da-DK"/>
+        </w:rPr>
+        <w:t>Sikkerhedssystem</w:t>
+      </w:r>
+      <w:r>
+        <w:rPr>
+          <w:b/>
+          <w:bCs/>
+          <w:lang w:val="da-DK"/>
+        </w:rPr>
+        <w:t xml:space="preserve">. </w:t>
+      </w:r>
+      <w:proofErr w:type="spellStart"/>
+      <w:r>
+        <w:rPr>
+          <w:lang w:val="da-DK"/>
+        </w:rPr>
+        <w:t>Alvatror</w:t>
+      </w:r>
+      <w:proofErr w:type="spellEnd"/>
+      <w:r>
+        <w:rPr>
+          <w:lang w:val="da-DK"/>
+        </w:rPr>
+        <w:t xml:space="preserve"> kan trække i et håndtag bag skranken som sender en sky af vanddamp ud i rummet. </w:t>
+      </w:r>
+      <w:proofErr w:type="spellStart"/>
+      <w:r>
+        <w:rPr>
+          <w:lang w:val="da-DK"/>
+        </w:rPr>
+        <w:t>Evade</w:t>
+      </w:r>
+      <w:proofErr w:type="spellEnd"/>
+      <w:r>
+        <w:rPr>
+          <w:lang w:val="da-DK"/>
+        </w:rPr>
+        <w:t xml:space="preserve"> eller tag 2d6 fire </w:t>
+      </w:r>
+      <w:proofErr w:type="spellStart"/>
+      <w:r>
+        <w:rPr>
+          <w:lang w:val="da-DK"/>
+        </w:rPr>
+        <w:t>damage</w:t>
+      </w:r>
+      <w:proofErr w:type="spellEnd"/>
+      <w:r>
+        <w:rPr>
+          <w:lang w:val="da-DK"/>
+        </w:rPr>
+        <w:t>. Tager 1 runde at genoplade.</w:t>
+      </w:r>
     </w:p>
     <w:p>
       <w:pPr>
@@ -678,6 +1687,818 @@
         </w:rPr>
         <w:t>Næsten alt belysning sker fra sollys der hentes igennem spejlsystem.</w:t>
       </w:r>
+    </w:p>
+    <w:p>
+      <w:pPr>
+        <w:pStyle w:val="Heading1"/>
+        <w:rPr>
+          <w:lang w:val="da-DK"/>
+        </w:rPr>
+      </w:pPr>
+      <w:r>
+        <w:rPr>
+          <w:lang w:val="da-DK"/>
+        </w:rPr>
+        <w:t>1-2: Værelser</w:t>
+      </w:r>
+    </w:p>
+    <w:p>
+      <w:pPr>
+        <w:rPr>
+          <w:lang w:val="da-DK"/>
+        </w:rPr>
+      </w:pPr>
+      <w:r>
+        <w:rPr>
+          <w:lang w:val="da-DK"/>
+        </w:rPr>
+        <w:t xml:space="preserve">Første og anden etage er ens, og har hver 3 værelser til folk at bo i. </w:t>
+      </w:r>
+      <w:r>
+        <w:rPr>
+          <w:lang w:val="da-DK"/>
+        </w:rPr>
+        <w:t xml:space="preserve">Værelserne er simple, men pæne. Består af en seng, skrivebord, skab. De har alle et </w:t>
+      </w:r>
+      <w:proofErr w:type="spellStart"/>
+      <w:r>
+        <w:rPr>
+          <w:lang w:val="da-DK"/>
+        </w:rPr>
+        <w:t>puzzle</w:t>
+      </w:r>
+      <w:proofErr w:type="spellEnd"/>
+      <w:r>
+        <w:rPr>
+          <w:lang w:val="da-DK"/>
+        </w:rPr>
+        <w:t xml:space="preserve"> med tre svævende, varme sten.</w:t>
+      </w:r>
+      <w:r>
+        <w:rPr>
+          <w:lang w:val="da-DK"/>
+        </w:rPr>
+        <w:t xml:space="preserve"> Alle møblerne er af fin kvalitet.</w:t>
+      </w:r>
+    </w:p>
+    <w:p>
+      <w:pPr>
+        <w:rPr>
+          <w:lang w:val="da-DK"/>
+        </w:rPr>
+      </w:pPr>
+      <w:r>
+        <w:rPr>
+          <w:lang w:val="da-DK"/>
+        </w:rPr>
+        <w:lastRenderedPageBreak/>
+        <w:t>Der bor lige nu</w:t>
+      </w:r>
+      <w:r>
+        <w:rPr>
+          <w:lang w:val="da-DK"/>
+        </w:rPr>
+        <w:t xml:space="preserve"> (1d6)</w:t>
+      </w:r>
+      <w:r>
+        <w:rPr>
+          <w:lang w:val="da-DK"/>
+        </w:rPr>
+        <w:t>:</w:t>
+      </w:r>
+    </w:p>
+    <w:p>
+      <w:pPr>
+        <w:pStyle w:val="ListParagraph"/>
+        <w:numPr>
+          <w:ilvl w:val="0"/>
+          <w:numId w:val="5"/>
+        </w:numPr>
+        <w:rPr>
+          <w:lang w:val="da-DK"/>
+        </w:rPr>
+      </w:pPr>
+      <w:r>
+        <w:rPr>
+          <w:lang w:val="da-DK"/>
+        </w:rPr>
+        <w:t>Toilet</w:t>
+      </w:r>
+    </w:p>
+    <w:p>
+      <w:pPr>
+        <w:pStyle w:val="ListParagraph"/>
+        <w:numPr>
+          <w:ilvl w:val="0"/>
+          <w:numId w:val="5"/>
+        </w:numPr>
+        <w:rPr>
+          <w:lang w:val="da-DK"/>
+        </w:rPr>
+      </w:pPr>
+      <w:r>
+        <w:rPr>
+          <w:lang w:val="da-DK"/>
+        </w:rPr>
+        <w:t>Personen der bor her, er ikke hjemme, men har efterladt smykker værd 1d6 gp.</w:t>
+      </w:r>
+    </w:p>
+    <w:p>
+      <w:pPr>
+        <w:pStyle w:val="ListParagraph"/>
+        <w:numPr>
+          <w:ilvl w:val="0"/>
+          <w:numId w:val="5"/>
+        </w:numPr>
+        <w:rPr>
+          <w:lang w:val="da-DK"/>
+        </w:rPr>
+      </w:pPr>
+      <w:proofErr w:type="spellStart"/>
+      <w:r>
+        <w:rPr>
+          <w:lang w:val="da-DK"/>
+        </w:rPr>
+        <w:t>Floffentof</w:t>
+      </w:r>
+      <w:proofErr w:type="spellEnd"/>
+      <w:r>
+        <w:rPr>
+          <w:lang w:val="da-DK"/>
+        </w:rPr>
+        <w:t xml:space="preserve"> eller anden fra Sandhedssamfundet. </w:t>
+      </w:r>
+    </w:p>
+    <w:p>
+      <w:pPr>
+        <w:pStyle w:val="ListParagraph"/>
+        <w:numPr>
+          <w:ilvl w:val="0"/>
+          <w:numId w:val="5"/>
+        </w:numPr>
+        <w:rPr>
+          <w:lang w:val="da-DK"/>
+        </w:rPr>
+      </w:pPr>
+      <w:r>
+        <w:rPr>
+          <w:lang w:val="da-DK"/>
+        </w:rPr>
+        <w:t>Ældste Rødder Ambassadør</w:t>
+      </w:r>
+    </w:p>
+    <w:p>
+      <w:pPr>
+        <w:pStyle w:val="ListParagraph"/>
+        <w:numPr>
+          <w:ilvl w:val="0"/>
+          <w:numId w:val="5"/>
+        </w:numPr>
+        <w:rPr>
+          <w:lang w:val="da-DK"/>
+        </w:rPr>
+      </w:pPr>
+      <w:r>
+        <w:rPr>
+          <w:lang w:val="da-DK"/>
+        </w:rPr>
+        <w:t xml:space="preserve">Trolden </w:t>
+      </w:r>
+      <w:proofErr w:type="spellStart"/>
+      <w:r>
+        <w:rPr>
+          <w:lang w:val="da-DK"/>
+        </w:rPr>
+        <w:t>Hagra</w:t>
+      </w:r>
+      <w:proofErr w:type="spellEnd"/>
+    </w:p>
+    <w:p>
+      <w:pPr>
+        <w:pStyle w:val="ListParagraph"/>
+        <w:numPr>
+          <w:ilvl w:val="0"/>
+          <w:numId w:val="5"/>
+        </w:numPr>
+        <w:rPr>
+          <w:lang w:val="da-DK"/>
+        </w:rPr>
+      </w:pPr>
+      <w:r>
+        <w:rPr>
+          <w:lang w:val="da-DK"/>
+        </w:rPr>
+        <w:t xml:space="preserve">Højtstående Glødende </w:t>
+      </w:r>
+      <w:proofErr w:type="spellStart"/>
+      <w:r>
+        <w:rPr>
+          <w:lang w:val="da-DK"/>
+        </w:rPr>
+        <w:t>Knæve</w:t>
+      </w:r>
+      <w:proofErr w:type="spellEnd"/>
+      <w:r>
+        <w:rPr>
+          <w:lang w:val="da-DK"/>
+        </w:rPr>
+        <w:t xml:space="preserve"> </w:t>
+      </w:r>
+      <w:proofErr w:type="spellStart"/>
+      <w:r>
+        <w:rPr>
+          <w:lang w:val="da-DK"/>
+        </w:rPr>
+        <w:t>hobgoblin</w:t>
+      </w:r>
+      <w:proofErr w:type="spellEnd"/>
+      <w:r>
+        <w:rPr>
+          <w:lang w:val="da-DK"/>
+        </w:rPr>
+        <w:t xml:space="preserve"> </w:t>
+      </w:r>
+      <w:proofErr w:type="spellStart"/>
+      <w:r>
+        <w:rPr>
+          <w:b/>
+          <w:bCs/>
+          <w:lang w:val="da-DK"/>
+        </w:rPr>
+        <w:t>Gruush</w:t>
+      </w:r>
+      <w:proofErr w:type="spellEnd"/>
+    </w:p>
+    <w:p>
+      <w:pPr>
+        <w:pStyle w:val="Heading1"/>
+        <w:rPr>
+          <w:lang w:val="da-DK"/>
+        </w:rPr>
+      </w:pPr>
+      <w:r>
+        <w:rPr>
+          <w:lang w:val="da-DK"/>
+        </w:rPr>
+        <w:t>3: Afslapning</w:t>
+      </w:r>
+    </w:p>
+    <w:p>
+      <w:pPr>
+        <w:pStyle w:val="Heading2"/>
+        <w:rPr>
+          <w:lang w:val="da-DK"/>
+        </w:rPr>
+      </w:pPr>
+      <w:r>
+        <w:rPr>
+          <w:lang w:val="da-DK"/>
+        </w:rPr>
+        <w:t xml:space="preserve">Rum 1: Boblebad </w:t>
+      </w:r>
+    </w:p>
+    <w:p>
+      <w:pPr>
+        <w:rPr>
+          <w:lang w:val="da-DK"/>
+        </w:rPr>
+      </w:pPr>
+      <w:r>
+        <w:rPr>
+          <w:lang w:val="da-DK"/>
+        </w:rPr>
+        <w:t>Vand fra floden opvarmet af ovnen. Rul på værelser for at se om der er en person her</w:t>
+      </w:r>
+    </w:p>
+    <w:p>
+      <w:pPr>
+        <w:pStyle w:val="Heading2"/>
+        <w:rPr>
+          <w:lang w:val="da-DK"/>
+        </w:rPr>
+      </w:pPr>
+      <w:r>
+        <w:rPr>
+          <w:lang w:val="da-DK"/>
+        </w:rPr>
+        <w:t>Rum 2: Kunst</w:t>
+      </w:r>
+    </w:p>
+    <w:p>
+      <w:pPr>
+        <w:rPr>
+          <w:lang w:val="da-DK"/>
+        </w:rPr>
+      </w:pPr>
+      <w:r>
+        <w:rPr>
+          <w:lang w:val="da-DK"/>
+        </w:rPr>
+        <w:t>Et lille galleri med malerier der primært forestiller dæmoner og ild. Abstrakte.</w:t>
+      </w:r>
+    </w:p>
+    <w:p>
+      <w:pPr>
+        <w:pStyle w:val="Heading2"/>
+        <w:rPr>
+          <w:lang w:val="da-DK"/>
+        </w:rPr>
+      </w:pPr>
+      <w:r>
+        <w:rPr>
+          <w:lang w:val="da-DK"/>
+        </w:rPr>
+        <w:t xml:space="preserve">Rum 3: Glas/spejl </w:t>
+      </w:r>
+    </w:p>
+    <w:p>
+      <w:pPr>
+        <w:rPr>
+          <w:lang w:val="da-DK"/>
+        </w:rPr>
+      </w:pPr>
+      <w:r>
+        <w:rPr>
+          <w:lang w:val="da-DK"/>
+        </w:rPr>
+        <w:t xml:space="preserve">Rummet er fyldt med små spejle og glasobjekter der reflekterer lys i alle farver og retninger. Utrolig flot, men meget overvældende for sanserne. WIS eller bliv </w:t>
+      </w:r>
+      <w:proofErr w:type="spellStart"/>
+      <w:r>
+        <w:rPr>
+          <w:lang w:val="da-DK"/>
+        </w:rPr>
+        <w:t>Dazed</w:t>
+      </w:r>
+      <w:proofErr w:type="spellEnd"/>
+      <w:r>
+        <w:rPr>
+          <w:lang w:val="da-DK"/>
+        </w:rPr>
+        <w:t xml:space="preserve">. Men hvis man tager </w:t>
+      </w:r>
+      <w:proofErr w:type="spellStart"/>
+      <w:r>
+        <w:rPr>
+          <w:lang w:val="da-DK"/>
+        </w:rPr>
+        <w:t>Stretch</w:t>
+      </w:r>
+      <w:proofErr w:type="spellEnd"/>
+      <w:r>
+        <w:rPr>
+          <w:lang w:val="da-DK"/>
+        </w:rPr>
+        <w:t xml:space="preserve"> rest der heales alle ens </w:t>
+      </w:r>
+      <w:proofErr w:type="spellStart"/>
+      <w:r>
+        <w:rPr>
+          <w:lang w:val="da-DK"/>
+        </w:rPr>
+        <w:t>conditions</w:t>
+      </w:r>
+      <w:proofErr w:type="spellEnd"/>
+      <w:r>
+        <w:rPr>
+          <w:lang w:val="da-DK"/>
+        </w:rPr>
+        <w:t xml:space="preserve"> udover normale effekter, som lyset påvirker ens </w:t>
+      </w:r>
+      <w:r>
+        <w:rPr>
+          <w:lang w:val="da-DK"/>
+        </w:rPr>
+        <w:t>underbevidsthed</w:t>
+      </w:r>
+      <w:r>
+        <w:rPr>
+          <w:lang w:val="da-DK"/>
+        </w:rPr>
+        <w:t>.</w:t>
+      </w:r>
+    </w:p>
+    <w:p>
+      <w:pPr>
+        <w:rPr>
+          <w:lang w:val="da-DK"/>
+        </w:rPr>
+      </w:pPr>
+      <w:r>
+        <w:rPr>
+          <w:b/>
+          <w:bCs/>
+          <w:lang w:val="da-DK"/>
+        </w:rPr>
+        <w:t xml:space="preserve">Døren </w:t>
+      </w:r>
+      <w:r>
+        <w:rPr>
+          <w:lang w:val="da-DK"/>
+        </w:rPr>
+        <w:t xml:space="preserve">til næste etage er låst. </w:t>
+      </w:r>
+      <w:proofErr w:type="spellStart"/>
+      <w:r>
+        <w:rPr>
+          <w:b/>
+          <w:bCs/>
+          <w:lang w:val="da-DK"/>
+        </w:rPr>
+        <w:t>Alvatrot</w:t>
+      </w:r>
+      <w:proofErr w:type="spellEnd"/>
+      <w:r>
+        <w:rPr>
+          <w:b/>
+          <w:bCs/>
+          <w:lang w:val="da-DK"/>
+        </w:rPr>
+        <w:t xml:space="preserve">, </w:t>
+      </w:r>
+      <w:proofErr w:type="spellStart"/>
+      <w:r>
+        <w:rPr>
+          <w:b/>
+          <w:bCs/>
+          <w:lang w:val="da-DK"/>
+        </w:rPr>
+        <w:t>Gr’Lox</w:t>
+      </w:r>
+      <w:proofErr w:type="spellEnd"/>
+      <w:r>
+        <w:rPr>
+          <w:b/>
+          <w:bCs/>
+          <w:lang w:val="da-DK"/>
+        </w:rPr>
+        <w:t xml:space="preserve"> </w:t>
+      </w:r>
+      <w:r>
+        <w:rPr>
+          <w:lang w:val="da-DK"/>
+        </w:rPr>
+        <w:t xml:space="preserve">og </w:t>
+      </w:r>
+      <w:proofErr w:type="spellStart"/>
+      <w:r>
+        <w:rPr>
+          <w:b/>
+          <w:bCs/>
+          <w:lang w:val="da-DK"/>
+        </w:rPr>
+        <w:t>Gruush</w:t>
+      </w:r>
+      <w:proofErr w:type="spellEnd"/>
+      <w:r>
+        <w:rPr>
+          <w:b/>
+          <w:bCs/>
+          <w:lang w:val="da-DK"/>
+        </w:rPr>
+        <w:t xml:space="preserve"> </w:t>
+      </w:r>
+      <w:r>
+        <w:rPr>
+          <w:lang w:val="da-DK"/>
+        </w:rPr>
+        <w:t>har nøgler dertil.</w:t>
+      </w:r>
+    </w:p>
+    <w:p>
+      <w:pPr>
+        <w:pStyle w:val="Heading1"/>
+        <w:rPr>
+          <w:lang w:val="da-DK"/>
+        </w:rPr>
+      </w:pPr>
+      <w:r>
+        <w:rPr>
+          <w:lang w:val="da-DK"/>
+        </w:rPr>
+        <w:t xml:space="preserve">4: </w:t>
+      </w:r>
+      <w:r>
+        <w:rPr>
+          <w:lang w:val="da-DK"/>
+        </w:rPr>
+        <w:t>Tjenesterum</w:t>
+      </w:r>
+    </w:p>
+    <w:p>
+      <w:pPr>
+        <w:pStyle w:val="Heading2"/>
+        <w:rPr>
+          <w:lang w:val="da-DK"/>
+        </w:rPr>
+      </w:pPr>
+      <w:r>
+        <w:rPr>
+          <w:lang w:val="da-DK"/>
+        </w:rPr>
+        <w:t xml:space="preserve">Rum </w:t>
+      </w:r>
+      <w:r>
+        <w:rPr>
+          <w:lang w:val="da-DK"/>
+        </w:rPr>
+        <w:t>1</w:t>
+      </w:r>
+      <w:r>
+        <w:rPr>
+          <w:lang w:val="da-DK"/>
+        </w:rPr>
+        <w:t xml:space="preserve">: </w:t>
+      </w:r>
+      <w:proofErr w:type="spellStart"/>
+      <w:r>
+        <w:rPr>
+          <w:lang w:val="da-DK"/>
+        </w:rPr>
+        <w:t>Alvatrots</w:t>
+      </w:r>
+      <w:proofErr w:type="spellEnd"/>
+      <w:r>
+        <w:rPr>
+          <w:lang w:val="da-DK"/>
+        </w:rPr>
+        <w:t xml:space="preserve"> kammer</w:t>
+      </w:r>
+    </w:p>
+    <w:p>
+      <w:pPr>
+        <w:rPr>
+          <w:lang w:val="da-DK"/>
+        </w:rPr>
+      </w:pPr>
+      <w:r>
+        <w:rPr>
+          <w:lang w:val="da-DK"/>
+        </w:rPr>
+        <w:t xml:space="preserve">Minder om hotelværelserne, men møblerne er slidte og var aldrig pæne. Tre svævende sten </w:t>
+      </w:r>
+      <w:proofErr w:type="spellStart"/>
+      <w:r>
+        <w:rPr>
+          <w:lang w:val="da-DK"/>
+        </w:rPr>
+        <w:t>puzzlen</w:t>
+      </w:r>
+      <w:proofErr w:type="spellEnd"/>
+      <w:r>
+        <w:rPr>
+          <w:lang w:val="da-DK"/>
+        </w:rPr>
+        <w:t xml:space="preserve"> er tydeligvis brugt meget, stenene slidte. </w:t>
+      </w:r>
+    </w:p>
+    <w:p>
+      <w:pPr>
+        <w:pStyle w:val="Heading2"/>
+        <w:rPr>
+          <w:lang w:val="da-DK"/>
+        </w:rPr>
+      </w:pPr>
+      <w:r>
+        <w:rPr>
+          <w:lang w:val="da-DK"/>
+        </w:rPr>
+        <w:t xml:space="preserve">Rum 2: Køkken </w:t>
+      </w:r>
+    </w:p>
+    <w:p>
+      <w:pPr>
+        <w:rPr>
+          <w:lang w:val="da-DK"/>
+        </w:rPr>
+      </w:pPr>
+      <w:r>
+        <w:rPr>
+          <w:lang w:val="da-DK"/>
+        </w:rPr>
+        <w:t>Kokken er den stumme mand ”</w:t>
+      </w:r>
+      <w:proofErr w:type="spellStart"/>
+      <w:r>
+        <w:rPr>
+          <w:b/>
+          <w:bCs/>
+          <w:lang w:val="da-DK"/>
+        </w:rPr>
+        <w:t>Jasvil</w:t>
+      </w:r>
+      <w:proofErr w:type="spellEnd"/>
+      <w:r>
+        <w:rPr>
+          <w:lang w:val="da-DK"/>
+        </w:rPr>
+        <w:t>”. Kolde</w:t>
+      </w:r>
+      <w:r>
+        <w:rPr>
+          <w:lang w:val="da-DK"/>
+        </w:rPr>
+        <w:t>, flammende</w:t>
+      </w:r>
+      <w:r>
+        <w:rPr>
+          <w:lang w:val="da-DK"/>
+        </w:rPr>
+        <w:t xml:space="preserve"> øjne. </w:t>
+      </w:r>
+      <w:proofErr w:type="spellStart"/>
+      <w:r>
+        <w:rPr>
+          <w:lang w:val="da-DK"/>
+        </w:rPr>
+        <w:t>Jasvil</w:t>
+      </w:r>
+      <w:proofErr w:type="spellEnd"/>
+      <w:r>
+        <w:rPr>
+          <w:lang w:val="da-DK"/>
+        </w:rPr>
+        <w:t xml:space="preserve"> er også </w:t>
+      </w:r>
+      <w:proofErr w:type="spellStart"/>
+      <w:r>
+        <w:rPr>
+          <w:lang w:val="da-DK"/>
+        </w:rPr>
+        <w:t>Gr’Lox’s</w:t>
+      </w:r>
+      <w:proofErr w:type="spellEnd"/>
+      <w:r>
+        <w:rPr>
+          <w:lang w:val="da-DK"/>
+        </w:rPr>
+        <w:t xml:space="preserve"> torturmester, og de to job overlapper til tider.</w:t>
+      </w:r>
+    </w:p>
+    <w:p>
+      <w:pPr>
+        <w:pStyle w:val="Heading2"/>
+        <w:rPr>
+          <w:lang w:val="da-DK"/>
+        </w:rPr>
+      </w:pPr>
+      <w:r>
+        <w:rPr>
+          <w:lang w:val="da-DK"/>
+        </w:rPr>
+        <w:t>Rum 3: Torturkammer</w:t>
+      </w:r>
+    </w:p>
+    <w:p>
+      <w:pPr>
+        <w:rPr>
+          <w:lang w:val="da-DK"/>
+        </w:rPr>
+      </w:pPr>
+      <w:r>
+        <w:rPr>
+          <w:lang w:val="da-DK"/>
+        </w:rPr>
+        <w:t xml:space="preserve">Stol i midten og væg med hav af forskellige instrumenter, inkl. en del køkkenredskaber. </w:t>
+      </w:r>
+    </w:p>
+    <w:p>
+      <w:pPr>
+        <w:pStyle w:val="Heading1"/>
+        <w:rPr>
+          <w:lang w:val="da-DK"/>
+        </w:rPr>
+      </w:pPr>
+      <w:r>
+        <w:rPr>
+          <w:lang w:val="da-DK"/>
+        </w:rPr>
+        <w:t xml:space="preserve">5: Nederste, </w:t>
+      </w:r>
+      <w:proofErr w:type="spellStart"/>
+      <w:r>
+        <w:rPr>
+          <w:lang w:val="da-DK"/>
+        </w:rPr>
+        <w:t>Gr’Lox</w:t>
+      </w:r>
+      <w:proofErr w:type="spellEnd"/>
+    </w:p>
+    <w:p>
+      <w:pPr>
+        <w:rPr>
+          <w:lang w:val="da-DK"/>
+        </w:rPr>
+      </w:pPr>
+    </w:p>
+    <w:p>
+      <w:pPr>
+        <w:pStyle w:val="Heading2"/>
+        <w:rPr>
+          <w:lang w:val="da-DK"/>
+        </w:rPr>
+      </w:pPr>
+      <w:r>
+        <w:rPr>
+          <w:lang w:val="da-DK"/>
+        </w:rPr>
+        <w:lastRenderedPageBreak/>
+        <w:t>Hidkald</w:t>
+      </w:r>
+      <w:r>
+        <w:rPr>
+          <w:lang w:val="da-DK"/>
+        </w:rPr>
+        <w:t>elses rum</w:t>
+      </w:r>
+    </w:p>
+    <w:p>
+      <w:pPr>
+        <w:pStyle w:val="Heading2"/>
+        <w:rPr>
+          <w:lang w:val="da-DK"/>
+        </w:rPr>
+      </w:pPr>
+      <w:proofErr w:type="spellStart"/>
+      <w:r>
+        <w:rPr>
+          <w:lang w:val="da-DK"/>
+        </w:rPr>
+        <w:t>Gr’Lox</w:t>
+      </w:r>
+      <w:proofErr w:type="spellEnd"/>
+      <w:r>
+        <w:rPr>
+          <w:lang w:val="da-DK"/>
+        </w:rPr>
+        <w:t xml:space="preserve"> kammer</w:t>
+      </w:r>
+    </w:p>
+    <w:p>
+      <w:pPr>
+        <w:pStyle w:val="Heading2"/>
+        <w:rPr>
+          <w:lang w:val="da-DK"/>
+        </w:rPr>
+      </w:pPr>
+      <w:r>
+        <w:rPr>
+          <w:lang w:val="da-DK"/>
+        </w:rPr>
+        <w:t xml:space="preserve">Sælg sjæl rum </w:t>
+      </w:r>
+    </w:p>
+    <w:p>
+      <w:pPr>
+        <w:rPr>
+          <w:lang w:val="da-DK"/>
+        </w:rPr>
+      </w:pPr>
+      <w:r>
+        <w:rPr>
+          <w:lang w:val="da-DK"/>
+        </w:rPr>
+        <w:t>H</w:t>
+      </w:r>
+      <w:r>
+        <w:rPr>
+          <w:lang w:val="da-DK"/>
+        </w:rPr>
+        <w:t>er hobgob</w:t>
+      </w:r>
+      <w:proofErr w:type="spellStart"/>
+      <w:r>
+        <w:rPr>
+          <w:lang w:val="da-DK"/>
+        </w:rPr>
+        <w:t>lin</w:t>
+      </w:r>
+      <w:proofErr w:type="spellEnd"/>
+      <w:r>
+        <w:rPr>
+          <w:lang w:val="da-DK"/>
+        </w:rPr>
+        <w:t xml:space="preserve"> magikere kommer</w:t>
+      </w:r>
+      <w:r>
+        <w:rPr>
+          <w:lang w:val="da-DK"/>
+        </w:rPr>
+        <w:t xml:space="preserve"> for at bytte deres sjæl til gengæld for </w:t>
+      </w:r>
+      <w:r>
+        <w:rPr>
+          <w:lang w:val="da-DK"/>
+        </w:rPr>
+        <w:t>ildmagi.</w:t>
+      </w:r>
+    </w:p>
+    <w:p>
+      <w:pPr>
+        <w:rPr>
+          <w:lang w:val="da-DK"/>
+        </w:rPr>
+      </w:pPr>
     </w:p>
     <w:sectPr>
       <w:pgSz w:w="11906" w:h="16838"/>
@@ -781,6 +2602,95 @@
     </w:lvl>
   </w:abstractNum>
   <w:abstractNum w:abstractNumId="1" w15:restartNumberingAfterBreak="0">
+    <w:nsid w:val="2483685B"/>
+    <w:multiLevelType w:val="hybridMultilevel"/>
+    <w:tmpl w:val="8DF4430E"/>
+    <w:lvl w:ilvl="0" w:tplc="2000000F">
+      <w:start w:val="1"/>
+      <w:numFmt w:val="decimal"/>
+      <w:lvlText w:val="%1."/>
+      <w:lvlJc w:val="left"/>
+      <w:pPr>
+        <w:ind w:left="720" w:hanging="360"/>
+      </w:pPr>
+      <w:rPr>
+        <w:rFonts w:hint="default"/>
+      </w:rPr>
+    </w:lvl>
+    <w:lvl w:ilvl="1" w:tplc="20000019" w:tentative="1">
+      <w:start w:val="1"/>
+      <w:numFmt w:val="lowerLetter"/>
+      <w:lvlText w:val="%2."/>
+      <w:lvlJc w:val="left"/>
+      <w:pPr>
+        <w:ind w:left="1440" w:hanging="360"/>
+      </w:pPr>
+    </w:lvl>
+    <w:lvl w:ilvl="2" w:tplc="2000001B" w:tentative="1">
+      <w:start w:val="1"/>
+      <w:numFmt w:val="lowerRoman"/>
+      <w:lvlText w:val="%3."/>
+      <w:lvlJc w:val="right"/>
+      <w:pPr>
+        <w:ind w:left="2160" w:hanging="180"/>
+      </w:pPr>
+    </w:lvl>
+    <w:lvl w:ilvl="3" w:tplc="2000000F" w:tentative="1">
+      <w:start w:val="1"/>
+      <w:numFmt w:val="decimal"/>
+      <w:lvlText w:val="%4."/>
+      <w:lvlJc w:val="left"/>
+      <w:pPr>
+        <w:ind w:left="2880" w:hanging="360"/>
+      </w:pPr>
+    </w:lvl>
+    <w:lvl w:ilvl="4" w:tplc="20000019" w:tentative="1">
+      <w:start w:val="1"/>
+      <w:numFmt w:val="lowerLetter"/>
+      <w:lvlText w:val="%5."/>
+      <w:lvlJc w:val="left"/>
+      <w:pPr>
+        <w:ind w:left="3600" w:hanging="360"/>
+      </w:pPr>
+    </w:lvl>
+    <w:lvl w:ilvl="5" w:tplc="2000001B" w:tentative="1">
+      <w:start w:val="1"/>
+      <w:numFmt w:val="lowerRoman"/>
+      <w:lvlText w:val="%6."/>
+      <w:lvlJc w:val="right"/>
+      <w:pPr>
+        <w:ind w:left="4320" w:hanging="180"/>
+      </w:pPr>
+    </w:lvl>
+    <w:lvl w:ilvl="6" w:tplc="2000000F" w:tentative="1">
+      <w:start w:val="1"/>
+      <w:numFmt w:val="decimal"/>
+      <w:lvlText w:val="%7."/>
+      <w:lvlJc w:val="left"/>
+      <w:pPr>
+        <w:ind w:left="5040" w:hanging="360"/>
+      </w:pPr>
+    </w:lvl>
+    <w:lvl w:ilvl="7" w:tplc="20000019" w:tentative="1">
+      <w:start w:val="1"/>
+      <w:numFmt w:val="lowerLetter"/>
+      <w:lvlText w:val="%8."/>
+      <w:lvlJc w:val="left"/>
+      <w:pPr>
+        <w:ind w:left="5760" w:hanging="360"/>
+      </w:pPr>
+    </w:lvl>
+    <w:lvl w:ilvl="8" w:tplc="2000001B" w:tentative="1">
+      <w:start w:val="1"/>
+      <w:numFmt w:val="lowerRoman"/>
+      <w:lvlText w:val="%9."/>
+      <w:lvlJc w:val="right"/>
+      <w:pPr>
+        <w:ind w:left="6480" w:hanging="180"/>
+      </w:pPr>
+    </w:lvl>
+  </w:abstractNum>
+  <w:abstractNum w:abstractNumId="2" w15:restartNumberingAfterBreak="0">
     <w:nsid w:val="2A442D47"/>
     <w:multiLevelType w:val="hybridMultilevel"/>
     <w:tmpl w:val="521C57E8"/>
@@ -869,7 +2779,96 @@
       </w:pPr>
     </w:lvl>
   </w:abstractNum>
-  <w:abstractNum w:abstractNumId="2" w15:restartNumberingAfterBreak="0">
+  <w:abstractNum w:abstractNumId="3" w15:restartNumberingAfterBreak="0">
+    <w:nsid w:val="33894980"/>
+    <w:multiLevelType w:val="hybridMultilevel"/>
+    <w:tmpl w:val="5BFAFC80"/>
+    <w:lvl w:ilvl="0" w:tplc="2000000F">
+      <w:start w:val="1"/>
+      <w:numFmt w:val="decimal"/>
+      <w:lvlText w:val="%1."/>
+      <w:lvlJc w:val="left"/>
+      <w:pPr>
+        <w:ind w:left="720" w:hanging="360"/>
+      </w:pPr>
+      <w:rPr>
+        <w:rFonts w:hint="default"/>
+      </w:rPr>
+    </w:lvl>
+    <w:lvl w:ilvl="1" w:tplc="20000019" w:tentative="1">
+      <w:start w:val="1"/>
+      <w:numFmt w:val="lowerLetter"/>
+      <w:lvlText w:val="%2."/>
+      <w:lvlJc w:val="left"/>
+      <w:pPr>
+        <w:ind w:left="1440" w:hanging="360"/>
+      </w:pPr>
+    </w:lvl>
+    <w:lvl w:ilvl="2" w:tplc="2000001B" w:tentative="1">
+      <w:start w:val="1"/>
+      <w:numFmt w:val="lowerRoman"/>
+      <w:lvlText w:val="%3."/>
+      <w:lvlJc w:val="right"/>
+      <w:pPr>
+        <w:ind w:left="2160" w:hanging="180"/>
+      </w:pPr>
+    </w:lvl>
+    <w:lvl w:ilvl="3" w:tplc="2000000F" w:tentative="1">
+      <w:start w:val="1"/>
+      <w:numFmt w:val="decimal"/>
+      <w:lvlText w:val="%4."/>
+      <w:lvlJc w:val="left"/>
+      <w:pPr>
+        <w:ind w:left="2880" w:hanging="360"/>
+      </w:pPr>
+    </w:lvl>
+    <w:lvl w:ilvl="4" w:tplc="20000019" w:tentative="1">
+      <w:start w:val="1"/>
+      <w:numFmt w:val="lowerLetter"/>
+      <w:lvlText w:val="%5."/>
+      <w:lvlJc w:val="left"/>
+      <w:pPr>
+        <w:ind w:left="3600" w:hanging="360"/>
+      </w:pPr>
+    </w:lvl>
+    <w:lvl w:ilvl="5" w:tplc="2000001B" w:tentative="1">
+      <w:start w:val="1"/>
+      <w:numFmt w:val="lowerRoman"/>
+      <w:lvlText w:val="%6."/>
+      <w:lvlJc w:val="right"/>
+      <w:pPr>
+        <w:ind w:left="4320" w:hanging="180"/>
+      </w:pPr>
+    </w:lvl>
+    <w:lvl w:ilvl="6" w:tplc="2000000F" w:tentative="1">
+      <w:start w:val="1"/>
+      <w:numFmt w:val="decimal"/>
+      <w:lvlText w:val="%7."/>
+      <w:lvlJc w:val="left"/>
+      <w:pPr>
+        <w:ind w:left="5040" w:hanging="360"/>
+      </w:pPr>
+    </w:lvl>
+    <w:lvl w:ilvl="7" w:tplc="20000019" w:tentative="1">
+      <w:start w:val="1"/>
+      <w:numFmt w:val="lowerLetter"/>
+      <w:lvlText w:val="%8."/>
+      <w:lvlJc w:val="left"/>
+      <w:pPr>
+        <w:ind w:left="5760" w:hanging="360"/>
+      </w:pPr>
+    </w:lvl>
+    <w:lvl w:ilvl="8" w:tplc="2000001B" w:tentative="1">
+      <w:start w:val="1"/>
+      <w:numFmt w:val="lowerRoman"/>
+      <w:lvlText w:val="%9."/>
+      <w:lvlJc w:val="right"/>
+      <w:pPr>
+        <w:ind w:left="6480" w:hanging="180"/>
+      </w:pPr>
+    </w:lvl>
+  </w:abstractNum>
+  <w:abstractNum w:abstractNumId="4" w15:restartNumberingAfterBreak="0">
     <w:nsid w:val="3B240F7B"/>
     <w:multiLevelType w:val="hybridMultilevel"/>
     <w:tmpl w:val="A7282602"/>
@@ -986,10 +2985,16 @@
     <w:abstractNumId w:val="0"/>
   </w:num>
   <w:num w:numId="2" w16cid:durableId="424039473">
+    <w:abstractNumId w:val="2"/>
+  </w:num>
+  <w:num w:numId="3" w16cid:durableId="1120491702">
+    <w:abstractNumId w:val="4"/>
+  </w:num>
+  <w:num w:numId="4" w16cid:durableId="600339221">
     <w:abstractNumId w:val="1"/>
   </w:num>
-  <w:num w:numId="3" w16cid:durableId="1120491702">
-    <w:abstractNumId w:val="2"/>
+  <w:num w:numId="5" w16cid:durableId="220793817">
+    <w:abstractNumId w:val="3"/>
   </w:num>
 </w:numbering>
 </file>
@@ -1003,7 +3008,7 @@
         <w:kern w:val="2"/>
         <w:sz w:val="22"/>
         <w:szCs w:val="22"/>
-        <w:lang w:eastAsia="en-US" w:bidi="ar-SA"/>
+        <w:lang w:val="en-DK" w:eastAsia="en-US" w:bidi="ar-SA"/>
         <w14:ligatures w14:val="standardContextual"/>
       </w:rPr>
     </w:rPrDefault>
@@ -1444,7 +3449,6 @@
     <w:next w:val="Normal"/>
     <w:link w:val="Heading3Char"/>
     <w:uiPriority w:val="9"/>
-    <w:semiHidden/>
     <w:unhideWhenUsed/>
     <w:qFormat/>
     <w:rsid w:val="00EA5D48"/>
@@ -1651,7 +3655,6 @@
     <w:basedOn w:val="DefaultParagraphFont"/>
     <w:link w:val="Heading3"/>
     <w:uiPriority w:val="9"/>
-    <w:semiHidden/>
     <w:rsid w:val="00EA5D48"/>
     <w:rPr>
       <w:rFonts w:eastAsiaTheme="majorEastAsia" w:cstheme="majorBidi"/>
@@ -1908,6 +3911,25 @@
       <w:color w:val="2F5496" w:themeColor="accent1" w:themeShade="BF"/>
       <w:spacing w:val="5"/>
     </w:rPr>
+  </w:style>
+  <w:style w:type="table" w:styleId="TableGrid">
+    <w:name w:val="Table Grid"/>
+    <w:basedOn w:val="TableNormal"/>
+    <w:uiPriority w:val="39"/>
+    <w:rsid w:val="005C00D5"/>
+    <w:pPr>
+      <w:spacing w:after="0" w:line="240" w:lineRule="auto"/>
+    </w:pPr>
+    <w:tblPr>
+      <w:tblBorders>
+        <w:top w:val="single" w:sz="4" w:space="0" w:color="auto"/>
+        <w:left w:val="single" w:sz="4" w:space="0" w:color="auto"/>
+        <w:bottom w:val="single" w:sz="4" w:space="0" w:color="auto"/>
+        <w:right w:val="single" w:sz="4" w:space="0" w:color="auto"/>
+        <w:insideH w:val="single" w:sz="4" w:space="0" w:color="auto"/>
+        <w:insideV w:val="single" w:sz="4" w:space="0" w:color="auto"/>
+      </w:tblBorders>
+    </w:tblPr>
   </w:style>
 </w:styles>
 </file>

</xml_diff>

<commit_message>
12/11 ses 34 / 9
</commit_message>
<xml_diff>
--- a/Dragonbane (uni)/Lokationer/Det Omvendte Glastårn.docx
+++ b/Dragonbane (uni)/Lokationer/Det Omvendte Glastårn.docx
@@ -1571,6 +1571,7 @@
       </w:r>
       <w:r>
         <w:rPr>
+          <w:noProof/>
           <w:lang w:val="da-DK"/>
         </w:rPr>
         <w:drawing>
@@ -2464,14 +2465,14 @@
         <w:rPr>
           <w:lang w:val="da-DK"/>
         </w:rPr>
-        <w:t>er hobgob</w:t>
+        <w:t xml:space="preserve">er </w:t>
       </w:r>
       <w:proofErr w:type="spellStart"/>
       <w:r>
         <w:rPr>
           <w:lang w:val="da-DK"/>
         </w:rPr>
-        <w:t>lin</w:t>
+        <w:t>hobgoblin</w:t>
       </w:r>
       <w:proofErr w:type="spellEnd"/>
       <w:r>
@@ -3008,7 +3009,7 @@
         <w:kern w:val="2"/>
         <w:sz w:val="22"/>
         <w:szCs w:val="22"/>
-        <w:lang w:val="en-DK" w:eastAsia="en-US" w:bidi="ar-SA"/>
+        <w:lang w:eastAsia="en-US" w:bidi="ar-SA"/>
         <w14:ligatures w14:val="standardContextual"/>
       </w:rPr>
     </w:rPrDefault>

</xml_diff>